<commit_message>
Add Changes in performa
</commit_message>
<xml_diff>
--- a/Group_19_performa.docx
+++ b/Group_19_performa.docx
@@ -60,7 +60,7 @@
         <mc:AlternateContent>
           <mc:Choice Requires="wps">
             <w:drawing>
-              <wp:anchor behindDoc="0" distT="0" distB="0" distL="113030" distR="113030" simplePos="0" locked="0" layoutInCell="1" allowOverlap="1" relativeHeight="2">
+              <wp:anchor behindDoc="0" distT="0" distB="0" distL="0" distR="0" simplePos="0" locked="0" layoutInCell="1" allowOverlap="1" relativeHeight="2">
                 <wp:simplePos x="0" y="0"/>
                 <wp:positionH relativeFrom="column">
                   <wp:posOffset>5865495</wp:posOffset>
@@ -68,7 +68,7 @@
                 <wp:positionV relativeFrom="paragraph">
                   <wp:posOffset>23495</wp:posOffset>
                 </wp:positionV>
-                <wp:extent cx="1049020" cy="810895"/>
+                <wp:extent cx="1049655" cy="811530"/>
                 <wp:effectExtent l="9525" t="5715" r="9525" b="13335"/>
                 <wp:wrapNone/>
                 <wp:docPr id="1" name="Text Box 4"/>
@@ -79,7 +79,7 @@
                       <wps:spPr>
                         <a:xfrm>
                           <a:off x="0" y="0"/>
-                          <a:ext cx="1048320" cy="810360"/>
+                          <a:ext cx="1049040" cy="810720"/>
                         </a:xfrm>
                         <a:prstGeom prst="rect">
                           <a:avLst/>
@@ -131,7 +131,7 @@
           </mc:Choice>
           <mc:Fallback>
             <w:pict>
-              <v:rect id="shape_0" ID="Text Box 4" fillcolor="white" stroked="t" style="position:absolute;margin-left:461.85pt;margin-top:1.85pt;width:82.5pt;height:63.75pt">
+              <v:rect id="shape_0" ID="Text Box 4" fillcolor="white" stroked="t" style="position:absolute;margin-left:461.85pt;margin-top:1.85pt;width:82.55pt;height:63.8pt">
                 <w10:wrap type="square"/>
                 <v:fill o:detectmouseclick="t" type="solid" color2="black"/>
                 <v:stroke color="black" weight="9360" joinstyle="miter" endcap="flat"/>
@@ -856,6 +856,7 @@
           <w:numId w:val="1"/>
         </w:numPr>
         <w:tabs>
+          <w:tab w:val="clear" w:pos="720"/>
           <w:tab w:val="left" w:pos="1710" w:leader="none"/>
         </w:tabs>
         <w:rPr>
@@ -881,6 +882,7 @@
           <w:numId w:val="1"/>
         </w:numPr>
         <w:tabs>
+          <w:tab w:val="clear" w:pos="720"/>
           <w:tab w:val="left" w:pos="1710" w:leader="none"/>
         </w:tabs>
         <w:rPr>
@@ -909,6 +911,7 @@
           <w:numId w:val="1"/>
         </w:numPr>
         <w:tabs>
+          <w:tab w:val="clear" w:pos="720"/>
           <w:tab w:val="left" w:pos="1710" w:leader="none"/>
         </w:tabs>
         <w:rPr>
@@ -934,6 +937,7 @@
           <w:numId w:val="1"/>
         </w:numPr>
         <w:tabs>
+          <w:tab w:val="clear" w:pos="720"/>
           <w:tab w:val="left" w:pos="1710" w:leader="none"/>
         </w:tabs>
         <w:rPr>
@@ -959,6 +963,7 @@
           <w:numId w:val="1"/>
         </w:numPr>
         <w:tabs>
+          <w:tab w:val="clear" w:pos="720"/>
           <w:tab w:val="left" w:pos="1710" w:leader="none"/>
         </w:tabs>
         <w:rPr>
@@ -984,6 +989,7 @@
           <w:numId w:val="1"/>
         </w:numPr>
         <w:tabs>
+          <w:tab w:val="clear" w:pos="720"/>
           <w:tab w:val="left" w:pos="1710" w:leader="none"/>
         </w:tabs>
         <w:rPr>
@@ -1079,6 +1085,7 @@
           <w:numId w:val="1"/>
         </w:numPr>
         <w:tabs>
+          <w:tab w:val="clear" w:pos="720"/>
           <w:tab w:val="left" w:pos="1890" w:leader="none"/>
         </w:tabs>
         <w:spacing w:lineRule="auto" w:line="360" w:before="0" w:after="0"/>
@@ -1105,6 +1112,7 @@
           <w:numId w:val="1"/>
         </w:numPr>
         <w:tabs>
+          <w:tab w:val="clear" w:pos="720"/>
           <w:tab w:val="left" w:pos="1890" w:leader="none"/>
         </w:tabs>
         <w:spacing w:lineRule="auto" w:line="360" w:before="0" w:after="0"/>
@@ -1131,6 +1139,7 @@
           <w:numId w:val="1"/>
         </w:numPr>
         <w:tabs>
+          <w:tab w:val="clear" w:pos="720"/>
           <w:tab w:val="left" w:pos="1890" w:leader="none"/>
         </w:tabs>
         <w:spacing w:lineRule="auto" w:line="360" w:before="0" w:after="0"/>
@@ -1342,6 +1351,7 @@
       <w:pPr>
         <w:pStyle w:val="Normal"/>
         <w:tabs>
+          <w:tab w:val="clear" w:pos="720"/>
           <w:tab w:val="left" w:pos="1800" w:leader="none"/>
         </w:tabs>
         <w:spacing w:lineRule="auto" w:line="360" w:before="0" w:after="0"/>
@@ -1367,6 +1377,7 @@
       <w:pPr>
         <w:pStyle w:val="Normal"/>
         <w:tabs>
+          <w:tab w:val="clear" w:pos="720"/>
           <w:tab w:val="left" w:pos="1800" w:leader="none"/>
         </w:tabs>
         <w:spacing w:lineRule="auto" w:line="360" w:before="0" w:after="0"/>
@@ -1385,13 +1396,30 @@
         </w:rPr>
         <w:t>[B].</w:t>
         <w:tab/>
-        <w:t>Implemented as (lookup table/ hash table):______Yes______________</w:t>
-      </w:r>
-    </w:p>
-    <w:p>
-      <w:pPr>
-        <w:pStyle w:val="Normal"/>
-        <w:tabs>
+        <w:t>Implemented as (lookup table/ hash table):______</w:t>
+      </w:r>
+      <w:r>
+        <w:rPr>
+          <w:rFonts w:ascii="Times New Roman" w:hAnsi="Times New Roman"/>
+          <w:bCs/>
+          <w:sz w:val="24"/>
+        </w:rPr>
+        <w:t>Lookup Table</w:t>
+      </w:r>
+      <w:r>
+        <w:rPr>
+          <w:rFonts w:ascii="Times New Roman" w:hAnsi="Times New Roman"/>
+          <w:bCs/>
+          <w:sz w:val="24"/>
+        </w:rPr>
+        <w:t>______________</w:t>
+      </w:r>
+    </w:p>
+    <w:p>
+      <w:pPr>
+        <w:pStyle w:val="Normal"/>
+        <w:tabs>
+          <w:tab w:val="clear" w:pos="720"/>
           <w:tab w:val="left" w:pos="1800" w:leader="none"/>
         </w:tabs>
         <w:spacing w:lineRule="auto" w:line="360" w:before="0" w:after="0"/>
@@ -1415,6 +1443,7 @@
       <w:pPr>
         <w:pStyle w:val="Normal"/>
         <w:tabs>
+          <w:tab w:val="clear" w:pos="720"/>
           <w:tab w:val="left" w:pos="1800" w:leader="none"/>
         </w:tabs>
         <w:spacing w:lineRule="auto" w:line="360" w:before="0" w:after="0"/>
@@ -1585,24 +1614,21 @@
           <w:rFonts w:ascii="Times New Roman" w:hAnsi="Times New Roman"/>
           <w:sz w:val="24"/>
         </w:rPr>
-        <w:t>Implemented in multiple files / single file</w:t>
-      </w:r>
-      <w:hyperlink r:id="rId2">
-        <w:r>
-          <w:rPr>
-            <w:rStyle w:val="InternetLink"/>
-            <w:rFonts w:ascii="Times New Roman" w:hAnsi="Times New Roman"/>
-            <w:sz w:val="24"/>
-          </w:rPr>
-          <w:t>:_________</w:t>
-        </w:r>
-      </w:hyperlink>
-      <w:r>
-        <w:rPr>
-          <w:rFonts w:ascii="Times New Roman" w:hAnsi="Times New Roman"/>
-          <w:sz w:val="24"/>
-        </w:rPr>
-        <w:t>Single File______________</w:t>
+        <w:t>Implemented in multiple files / single file:_________</w:t>
+      </w:r>
+      <w:r>
+        <w:rPr>
+          <w:rFonts w:ascii="Times New Roman" w:hAnsi="Times New Roman"/>
+          <w:sz w:val="24"/>
+        </w:rPr>
+        <w:t>Multiple Files</w:t>
+      </w:r>
+      <w:r>
+        <w:rPr>
+          <w:rFonts w:ascii="Times New Roman" w:hAnsi="Times New Roman"/>
+          <w:sz w:val="24"/>
+        </w:rPr>
+        <w:t>______________</w:t>
       </w:r>
     </w:p>
     <w:p>
@@ -1665,7 +1691,21 @@
           <w:rFonts w:ascii="Times New Roman" w:hAnsi="Times New Roman"/>
           <w:sz w:val="24"/>
         </w:rPr>
-        <w:t>Mention the .c files that do not compile:___________________________________________</w:t>
+        <w:t>Mention the .c files that do not compile:__________________</w:t>
+      </w:r>
+      <w:r>
+        <w:rPr>
+          <w:rFonts w:ascii="Times New Roman" w:hAnsi="Times New Roman"/>
+          <w:sz w:val="24"/>
+        </w:rPr>
+        <w:t>None</w:t>
+      </w:r>
+      <w:r>
+        <w:rPr>
+          <w:rFonts w:ascii="Times New Roman" w:hAnsi="Times New Roman"/>
+          <w:sz w:val="24"/>
+        </w:rPr>
+        <w:t>________________________</w:t>
       </w:r>
     </w:p>
     <w:p>
@@ -1686,7 +1726,21 @@
           <w:rFonts w:ascii="Times New Roman" w:hAnsi="Times New Roman"/>
           <w:sz w:val="24"/>
         </w:rPr>
-        <w:t>Any specific function that does not compile:_______________________________________</w:t>
+        <w:t>Any specific function that does not compile:___________________</w:t>
+      </w:r>
+      <w:r>
+        <w:rPr>
+          <w:rFonts w:ascii="Times New Roman" w:hAnsi="Times New Roman"/>
+          <w:sz w:val="24"/>
+        </w:rPr>
+        <w:t>None</w:t>
+      </w:r>
+      <w:r>
+        <w:rPr>
+          <w:rFonts w:ascii="Times New Roman" w:hAnsi="Times New Roman"/>
+          <w:sz w:val="24"/>
+        </w:rPr>
+        <w:t>____________________</w:t>
       </w:r>
     </w:p>
     <w:p>
@@ -1743,21 +1797,7 @@
           <w:rFonts w:ascii="Times New Roman" w:hAnsi="Times New Roman"/>
           <w:sz w:val="24"/>
         </w:rPr>
-        <w:t>1._________</w:t>
-      </w:r>
-      <w:r>
-        <w:rPr>
-          <w:rFonts w:ascii="Times New Roman" w:hAnsi="Times New Roman"/>
-          <w:sz w:val="24"/>
-        </w:rPr>
-        <w:t>make</w:t>
-      </w:r>
-      <w:r>
-        <w:rPr>
-          <w:rFonts w:ascii="Times New Roman" w:hAnsi="Times New Roman"/>
-          <w:sz w:val="24"/>
-        </w:rPr>
-        <w:t>______                                            2.___./exe &lt;filename&gt;.txt___</w:t>
+        <w:t>1._________make______                                            2.___./exe &lt;filename&gt;.txt___</w:t>
       </w:r>
     </w:p>
     <w:p>
@@ -1843,6 +1883,7 @@
           <w:numId w:val="1"/>
         </w:numPr>
         <w:tabs>
+          <w:tab w:val="clear" w:pos="720"/>
           <w:tab w:val="left" w:pos="1080" w:leader="none"/>
         </w:tabs>
         <w:spacing w:lineRule="auto" w:line="360" w:before="0" w:after="0"/>
@@ -1865,6 +1906,7 @@
           <w:numId w:val="1"/>
         </w:numPr>
         <w:tabs>
+          <w:tab w:val="clear" w:pos="720"/>
           <w:tab w:val="left" w:pos="1080" w:leader="none"/>
         </w:tabs>
         <w:spacing w:lineRule="auto" w:line="360" w:before="0" w:after="0"/>
@@ -1883,6 +1925,7 @@
       <w:pPr>
         <w:pStyle w:val="Normal"/>
         <w:tabs>
+          <w:tab w:val="clear" w:pos="720"/>
           <w:tab w:val="left" w:pos="1080" w:leader="none"/>
         </w:tabs>
         <w:spacing w:lineRule="auto" w:line="360" w:before="0" w:after="0"/>
@@ -2137,13 +2180,15 @@
       <w:lvlText w:val="%1."/>
       <w:lvlJc w:val="left"/>
       <w:pPr>
+        <w:tabs>
+          <w:tab w:val="num" w:pos="720"/>
+        </w:tabs>
         <w:ind w:left="720" w:hanging="360"/>
       </w:pPr>
       <w:rPr>
         <w:sz w:val="24"/>
         <w:b/>
         <w:bCs/>
-        <w:rFonts w:ascii="Times New Roman" w:hAnsi="Times New Roman"/>
       </w:rPr>
     </w:lvl>
     <w:lvl w:ilvl="1">
@@ -2152,6 +2197,9 @@
       <w:lvlText w:val="[%2]."/>
       <w:lvlJc w:val="left"/>
       <w:pPr>
+        <w:tabs>
+          <w:tab w:val="num" w:pos="1080"/>
+        </w:tabs>
         <w:ind w:left="1440" w:hanging="360"/>
       </w:pPr>
     </w:lvl>
@@ -2161,6 +2209,9 @@
       <w:lvlText w:val="%3."/>
       <w:lvlJc w:val="right"/>
       <w:pPr>
+        <w:tabs>
+          <w:tab w:val="num" w:pos="1440"/>
+        </w:tabs>
         <w:ind w:left="2160" w:hanging="180"/>
       </w:pPr>
     </w:lvl>
@@ -2170,6 +2221,9 @@
       <w:lvlText w:val="%4."/>
       <w:lvlJc w:val="left"/>
       <w:pPr>
+        <w:tabs>
+          <w:tab w:val="num" w:pos="1800"/>
+        </w:tabs>
         <w:ind w:left="2880" w:hanging="360"/>
       </w:pPr>
     </w:lvl>
@@ -2179,6 +2233,9 @@
       <w:lvlText w:val="%5."/>
       <w:lvlJc w:val="left"/>
       <w:pPr>
+        <w:tabs>
+          <w:tab w:val="num" w:pos="2160"/>
+        </w:tabs>
         <w:ind w:left="3600" w:hanging="360"/>
       </w:pPr>
     </w:lvl>
@@ -2188,6 +2245,9 @@
       <w:lvlText w:val="%6."/>
       <w:lvlJc w:val="right"/>
       <w:pPr>
+        <w:tabs>
+          <w:tab w:val="num" w:pos="2520"/>
+        </w:tabs>
         <w:ind w:left="4320" w:hanging="180"/>
       </w:pPr>
     </w:lvl>
@@ -2197,6 +2257,9 @@
       <w:lvlText w:val="%7."/>
       <w:lvlJc w:val="left"/>
       <w:pPr>
+        <w:tabs>
+          <w:tab w:val="num" w:pos="2880"/>
+        </w:tabs>
         <w:ind w:left="5040" w:hanging="360"/>
       </w:pPr>
     </w:lvl>
@@ -2206,6 +2269,9 @@
       <w:lvlText w:val="%8."/>
       <w:lvlJc w:val="left"/>
       <w:pPr>
+        <w:tabs>
+          <w:tab w:val="num" w:pos="3240"/>
+        </w:tabs>
         <w:ind w:left="5760" w:hanging="360"/>
       </w:pPr>
     </w:lvl>
@@ -2215,6 +2281,9 @@
       <w:lvlText w:val="%9."/>
       <w:lvlJc w:val="right"/>
       <w:pPr>
+        <w:tabs>
+          <w:tab w:val="num" w:pos="3600"/>
+        </w:tabs>
         <w:ind w:left="6480" w:hanging="180"/>
       </w:pPr>
     </w:lvl>
@@ -2227,6 +2296,9 @@
       <w:lvlText w:val=""/>
       <w:lvlJc w:val="left"/>
       <w:pPr>
+        <w:tabs>
+          <w:tab w:val="num" w:pos="0"/>
+        </w:tabs>
         <w:ind w:left="0" w:hanging="0"/>
       </w:pPr>
     </w:lvl>
@@ -2237,6 +2309,9 @@
       <w:lvlText w:val=""/>
       <w:lvlJc w:val="left"/>
       <w:pPr>
+        <w:tabs>
+          <w:tab w:val="num" w:pos="0"/>
+        </w:tabs>
         <w:ind w:left="0" w:hanging="0"/>
       </w:pPr>
     </w:lvl>
@@ -2247,6 +2322,9 @@
       <w:lvlText w:val=""/>
       <w:lvlJc w:val="left"/>
       <w:pPr>
+        <w:tabs>
+          <w:tab w:val="num" w:pos="0"/>
+        </w:tabs>
         <w:ind w:left="0" w:hanging="0"/>
       </w:pPr>
     </w:lvl>
@@ -2257,6 +2335,9 @@
       <w:lvlText w:val=""/>
       <w:lvlJc w:val="left"/>
       <w:pPr>
+        <w:tabs>
+          <w:tab w:val="num" w:pos="0"/>
+        </w:tabs>
         <w:ind w:left="0" w:hanging="0"/>
       </w:pPr>
     </w:lvl>
@@ -2267,6 +2348,9 @@
       <w:lvlText w:val=""/>
       <w:lvlJc w:val="left"/>
       <w:pPr>
+        <w:tabs>
+          <w:tab w:val="num" w:pos="0"/>
+        </w:tabs>
         <w:ind w:left="0" w:hanging="0"/>
       </w:pPr>
     </w:lvl>
@@ -2277,6 +2361,9 @@
       <w:lvlText w:val=""/>
       <w:lvlJc w:val="left"/>
       <w:pPr>
+        <w:tabs>
+          <w:tab w:val="num" w:pos="0"/>
+        </w:tabs>
         <w:ind w:left="0" w:hanging="0"/>
       </w:pPr>
     </w:lvl>
@@ -2287,6 +2374,9 @@
       <w:lvlText w:val=""/>
       <w:lvlJc w:val="left"/>
       <w:pPr>
+        <w:tabs>
+          <w:tab w:val="num" w:pos="0"/>
+        </w:tabs>
         <w:ind w:left="0" w:hanging="0"/>
       </w:pPr>
     </w:lvl>
@@ -2297,6 +2387,9 @@
       <w:lvlText w:val=""/>
       <w:lvlJc w:val="left"/>
       <w:pPr>
+        <w:tabs>
+          <w:tab w:val="num" w:pos="0"/>
+        </w:tabs>
         <w:ind w:left="0" w:hanging="0"/>
       </w:pPr>
     </w:lvl>
@@ -2307,6 +2400,9 @@
       <w:lvlText w:val=""/>
       <w:lvlJc w:val="left"/>
       <w:pPr>
+        <w:tabs>
+          <w:tab w:val="num" w:pos="0"/>
+        </w:tabs>
         <w:ind w:left="0" w:hanging="0"/>
       </w:pPr>
     </w:lvl>
@@ -2330,7 +2426,9 @@
       </w:rPr>
     </w:rPrDefault>
     <w:pPrDefault>
-      <w:pPr/>
+      <w:pPr>
+        <w:suppressAutoHyphens w:val="true"/>
+      </w:pPr>
     </w:pPrDefault>
   </w:docDefaults>
   <w:latentStyles w:defLockedState="0" w:defUIPriority="99" w:defSemiHidden="0" w:defUnhideWhenUsed="0" w:defQFormat="0" w:count="371">
@@ -2747,48 +2845,12 @@
       <w:szCs w:val="16"/>
     </w:rPr>
   </w:style>
-  <w:style w:type="character" w:styleId="ListLabel1">
-    <w:name w:val="ListLabel 1"/>
-    <w:qFormat/>
-    <w:rPr>
-      <w:rFonts w:ascii="Times New Roman" w:hAnsi="Times New Roman"/>
-      <w:b/>
-      <w:bCs/>
-      <w:sz w:val="24"/>
-    </w:rPr>
-  </w:style>
-  <w:style w:type="character" w:styleId="ListLabel2">
-    <w:name w:val="ListLabel 2"/>
-    <w:qFormat/>
-    <w:rPr>
-      <w:b/>
-      <w:bCs/>
-    </w:rPr>
-  </w:style>
   <w:style w:type="character" w:styleId="InternetLink">
-    <w:name w:val="Internet Link"/>
+    <w:name w:val="Hyperlink"/>
     <w:rPr>
       <w:color w:val="000080"/>
       <w:u w:val="single"/>
       <w:lang w:val="zxx" w:eastAsia="zxx" w:bidi="zxx"/>
-    </w:rPr>
-  </w:style>
-  <w:style w:type="character" w:styleId="ListLabel3">
-    <w:name w:val="ListLabel 3"/>
-    <w:qFormat/>
-    <w:rPr>
-      <w:rFonts w:ascii="Times New Roman" w:hAnsi="Times New Roman"/>
-      <w:b/>
-      <w:bCs/>
-      <w:sz w:val="24"/>
-    </w:rPr>
-  </w:style>
-  <w:style w:type="character" w:styleId="ListLabel4">
-    <w:name w:val="ListLabel 4"/>
-    <w:qFormat/>
-    <w:rPr>
-      <w:rFonts w:ascii="Times New Roman" w:hAnsi="Times New Roman"/>
-      <w:sz w:val="24"/>
     </w:rPr>
   </w:style>
   <w:style w:type="paragraph" w:styleId="Heading">
@@ -2887,6 +2949,7 @@
     <w:pPr>
       <w:widowControl/>
       <w:bidi w:val="0"/>
+      <w:spacing w:before="0" w:after="0"/>
       <w:jc w:val="left"/>
     </w:pPr>
     <w:rPr>

</xml_diff>